<commit_message>
Paper sample queries added (Die Kunst der Fuge)
</commit_message>
<xml_diff>
--- a/music2lod/scores/paper/bach_fuge_queries.docx
+++ b/music2lod/scores/paper/bach_fuge_queries.docx
@@ -286,7 +286,15 @@
       </w:pPr>
       <w:r>
         <w:rPr/>
-        <w:t>½D  ½A ½F ½ D ½C 4D 4E#</w:t>
+        <w:t>½D  ½A ½F ½ D ½C</w:t>
+      </w:r>
+      <w:r>
+        <w:rPr/>
+        <w:t>#</w:t>
+      </w:r>
+      <w:r>
+        <w:rPr/>
+        <w:t xml:space="preserve"> 4D 4E</w:t>
       </w:r>
     </w:p>
     <w:p>

</xml_diff>